<commit_message>
Ændringer lave på klassen 3/2 -2016
</commit_message>
<xml_diff>
--- a/Analyse/OC.for.UC1.docx
+++ b/Analyse/OC.for.UC1.docx
@@ -9,6 +9,7 @@
           <w:lang w:val="da-DK"/>
         </w:rPr>
       </w:pPr>
+      <w:proofErr w:type="gramStart"/>
       <w:r>
         <w:rPr>
           <w:lang w:val="da-DK"/>
@@ -19,7 +20,14 @@
         <w:rPr>
           <w:lang w:val="da-DK"/>
         </w:rPr>
-        <w:t xml:space="preserve">  - OC0</w:t>
+        <w:t xml:space="preserve">  -</w:t>
+      </w:r>
+      <w:proofErr w:type="gramEnd"/>
+      <w:r>
+        <w:rPr>
+          <w:lang w:val="da-DK"/>
+        </w:rPr>
+        <w:t xml:space="preserve"> OC0</w:t>
       </w:r>
       <w:r>
         <w:rPr>
@@ -33,12 +41,14 @@
         </w:rPr>
         <w:t xml:space="preserve">: </w:t>
       </w:r>
+      <w:proofErr w:type="spellStart"/>
       <w:r>
         <w:rPr>
           <w:lang w:val="da-DK"/>
         </w:rPr>
         <w:t>vælgProfil</w:t>
       </w:r>
+      <w:proofErr w:type="spellEnd"/>
     </w:p>
     <w:p>
       <w:pPr>
@@ -60,12 +70,20 @@
           <w:lang w:val="da-DK"/>
         </w:rPr>
       </w:pPr>
+      <w:proofErr w:type="spellStart"/>
       <w:r>
         <w:rPr>
           <w:lang w:val="da-DK"/>
         </w:rPr>
         <w:t>vælgProfil</w:t>
       </w:r>
+      <w:proofErr w:type="spellEnd"/>
+      <w:r>
+        <w:rPr>
+          <w:lang w:val="da-DK"/>
+        </w:rPr>
+        <w:t>(profil)</w:t>
+      </w:r>
     </w:p>
     <w:p>
       <w:pPr>
@@ -83,6 +101,19 @@
     </w:p>
     <w:p>
       <w:pPr>
+        <w:rPr>
+          <w:lang w:val="da-DK"/>
+        </w:rPr>
+      </w:pPr>
+      <w:r>
+        <w:rPr>
+          <w:lang w:val="da-DK"/>
+        </w:rPr>
+        <w:t>UC1 og UC2</w:t>
+      </w:r>
+    </w:p>
+    <w:p>
+      <w:pPr>
         <w:pStyle w:val="Overskrift2"/>
         <w:rPr>
           <w:lang w:val="da-DK"/>
@@ -162,29 +193,34 @@
           <w:lang w:val="da-DK"/>
         </w:rPr>
       </w:pPr>
-      <w:r>
-        <w:rPr>
-          <w:lang w:val="da-DK"/>
-        </w:rPr>
-        <w:t>PTE  - OC0</w:t>
-      </w:r>
-      <w:r>
-        <w:rPr>
-          <w:lang w:val="da-DK"/>
-        </w:rPr>
-        <w:t>2</w:t>
-      </w:r>
-      <w:r>
-        <w:rPr>
-          <w:lang w:val="da-DK"/>
-        </w:rPr>
-        <w:t xml:space="preserve">: </w:t>
-      </w:r>
-      <w:r>
-        <w:rPr>
-          <w:lang w:val="da-DK"/>
-        </w:rPr>
-        <w:t>beregnFdim</w:t>
+      <w:proofErr w:type="gramStart"/>
+      <w:r>
+        <w:rPr>
+          <w:lang w:val="da-DK"/>
+        </w:rPr>
+        <w:t>PTE  -</w:t>
+      </w:r>
+      <w:proofErr w:type="gramEnd"/>
+      <w:r>
+        <w:rPr>
+          <w:lang w:val="da-DK"/>
+        </w:rPr>
+        <w:t xml:space="preserve"> OC02: beregn</w:t>
+      </w:r>
+      <w:r>
+        <w:t>D</w:t>
+      </w:r>
+      <w:r>
+        <w:t>im</w:t>
+      </w:r>
+      <w:r>
+        <w:t>ension</w:t>
+      </w:r>
+      <w:r>
+        <w:rPr>
+          <w:lang w:val="da-DK"/>
+        </w:rPr>
+        <w:t>kraft</w:t>
       </w:r>
     </w:p>
     <w:p>
@@ -207,11 +243,45 @@
           <w:lang w:val="da-DK"/>
         </w:rPr>
       </w:pPr>
-      <w:r>
-        <w:rPr>
-          <w:lang w:val="da-DK"/>
-        </w:rPr>
-        <w:t>beregnFdim(vægtIkg)</w:t>
+      <w:proofErr w:type="spellStart"/>
+      <w:r>
+        <w:rPr>
+          <w:lang w:val="da-DK"/>
+        </w:rPr>
+        <w:t>beregnDimens</w:t>
+      </w:r>
+      <w:r>
+        <w:rPr>
+          <w:lang w:val="da-DK"/>
+        </w:rPr>
+        <w:t>ion</w:t>
+      </w:r>
+      <w:r>
+        <w:rPr>
+          <w:lang w:val="da-DK"/>
+        </w:rPr>
+        <w:t>kraft</w:t>
+      </w:r>
+      <w:proofErr w:type="spellEnd"/>
+      <w:r>
+        <w:rPr>
+          <w:lang w:val="da-DK"/>
+        </w:rPr>
+        <w:t>(</w:t>
+      </w:r>
+      <w:proofErr w:type="spellStart"/>
+      <w:r>
+        <w:rPr>
+          <w:lang w:val="da-DK"/>
+        </w:rPr>
+        <w:t>vægtIkg</w:t>
+      </w:r>
+      <w:proofErr w:type="spellEnd"/>
+      <w:r>
+        <w:rPr>
+          <w:lang w:val="da-DK"/>
+        </w:rPr>
+        <w:t>)</w:t>
       </w:r>
     </w:p>
     <w:p>
@@ -238,8 +308,269 @@
         <w:rPr>
           <w:lang w:val="da-DK"/>
         </w:rPr>
+        <w:t>UC1 og UC2</w:t>
+      </w:r>
+    </w:p>
+    <w:p>
+      <w:pPr>
+        <w:pStyle w:val="Overskrift2"/>
+        <w:rPr>
+          <w:lang w:val="da-DK"/>
+        </w:rPr>
+      </w:pPr>
+      <w:r>
+        <w:rPr>
+          <w:lang w:val="da-DK"/>
+        </w:rPr>
+        <w:t>Forudsætninger.</w:t>
+      </w:r>
+    </w:p>
+    <w:p>
+      <w:pPr>
+        <w:rPr>
+          <w:lang w:val="da-DK"/>
+        </w:rPr>
+      </w:pPr>
+      <w:r>
+        <w:rPr>
+          <w:lang w:val="da-DK"/>
+        </w:rPr>
+        <w:t>Funktionen til at indtaste oplysninger er præsenteret</w:t>
+      </w:r>
+    </w:p>
+    <w:p>
+      <w:pPr>
+        <w:rPr>
+          <w:lang w:val="da-DK"/>
+        </w:rPr>
+      </w:pPr>
+      <w:r>
+        <w:rPr>
+          <w:lang w:val="da-DK"/>
+        </w:rPr>
+        <w:t xml:space="preserve">Kg er </w:t>
+      </w:r>
+      <w:proofErr w:type="spellStart"/>
+      <w:r>
+        <w:rPr>
+          <w:lang w:val="da-DK"/>
+        </w:rPr>
+        <w:t>indtasten</w:t>
+      </w:r>
+      <w:proofErr w:type="spellEnd"/>
+    </w:p>
+    <w:p>
+      <w:pPr>
+        <w:pStyle w:val="Overskrift2"/>
+        <w:rPr>
+          <w:lang w:val="da-DK"/>
+        </w:rPr>
+      </w:pPr>
+      <w:r>
+        <w:rPr>
+          <w:lang w:val="da-DK"/>
+        </w:rPr>
+        <w:t xml:space="preserve">Slutbetingelser. </w:t>
+      </w:r>
+    </w:p>
+    <w:p>
+      <w:pPr>
+        <w:rPr>
+          <w:lang w:val="da-DK"/>
+        </w:rPr>
+      </w:pPr>
+      <w:proofErr w:type="spellStart"/>
+      <w:r>
+        <w:rPr>
+          <w:lang w:val="da-DK"/>
+        </w:rPr>
+        <w:t>dimens</w:t>
+      </w:r>
+      <w:r>
+        <w:rPr>
+          <w:lang w:val="da-DK"/>
+        </w:rPr>
+        <w:t>ion</w:t>
+      </w:r>
+      <w:r>
+        <w:rPr>
+          <w:lang w:val="da-DK"/>
+        </w:rPr>
+        <w:t>kraft</w:t>
+      </w:r>
+      <w:proofErr w:type="spellEnd"/>
+      <w:r>
+        <w:rPr>
+          <w:lang w:val="da-DK"/>
+        </w:rPr>
+        <w:t xml:space="preserve"> er blevet beregnet og præsenteret til brugeren </w:t>
+      </w:r>
+    </w:p>
+    <w:p>
+      <w:pPr>
+        <w:rPr>
+          <w:lang w:val="da-DK"/>
+        </w:rPr>
+      </w:pPr>
+    </w:p>
+    <w:p>
+      <w:pPr>
+        <w:pStyle w:val="Titel"/>
+        <w:rPr>
+          <w:lang w:val="da-DK"/>
+        </w:rPr>
+      </w:pPr>
+    </w:p>
+    <w:p>
+      <w:pPr>
+        <w:pStyle w:val="Titel"/>
+        <w:rPr>
+          <w:lang w:val="da-DK"/>
+        </w:rPr>
+      </w:pPr>
+    </w:p>
+    <w:p>
+      <w:pPr>
+        <w:pStyle w:val="Titel"/>
+        <w:rPr>
+          <w:lang w:val="da-DK"/>
+        </w:rPr>
+      </w:pPr>
+    </w:p>
+    <w:p>
+      <w:pPr>
+        <w:pStyle w:val="Titel"/>
+        <w:rPr>
+          <w:lang w:val="da-DK"/>
+        </w:rPr>
+      </w:pPr>
+      <w:proofErr w:type="gramStart"/>
+      <w:r>
+        <w:rPr>
+          <w:lang w:val="da-DK"/>
+        </w:rPr>
+        <w:lastRenderedPageBreak/>
+        <w:t>PTE  -</w:t>
+      </w:r>
+      <w:proofErr w:type="gramEnd"/>
+      <w:r>
+        <w:rPr>
+          <w:lang w:val="da-DK"/>
+        </w:rPr>
+        <w:t xml:space="preserve"> OC03: </w:t>
+      </w:r>
+      <w:proofErr w:type="spellStart"/>
+      <w:r>
+        <w:rPr>
+          <w:lang w:val="da-DK"/>
+        </w:rPr>
+        <w:t>beregn</w:t>
+      </w:r>
+      <w:r>
+        <w:rPr>
+          <w:lang w:val="da-DK"/>
+        </w:rPr>
+        <w:t>Normalkraft</w:t>
+      </w:r>
+      <w:proofErr w:type="spellEnd"/>
+    </w:p>
+    <w:p>
+      <w:pPr>
+        <w:pStyle w:val="Overskrift2"/>
+        <w:rPr>
+          <w:lang w:val="da-DK"/>
+        </w:rPr>
+      </w:pPr>
+      <w:r>
+        <w:rPr>
+          <w:lang w:val="da-DK"/>
+        </w:rPr>
+        <w:t>Systemoperation.</w:t>
+      </w:r>
+    </w:p>
+    <w:p>
+      <w:pPr>
+        <w:rPr>
+          <w:lang w:val="da-DK"/>
+        </w:rPr>
+      </w:pPr>
+      <w:proofErr w:type="spellStart"/>
+      <w:r>
+        <w:rPr>
+          <w:lang w:val="da-DK"/>
+        </w:rPr>
+        <w:t>beregnNormalkraft</w:t>
+      </w:r>
+      <w:proofErr w:type="spellEnd"/>
+      <w:r>
+        <w:rPr>
+          <w:lang w:val="da-DK"/>
+        </w:rPr>
+        <w:t>(</w:t>
+      </w:r>
+      <w:proofErr w:type="spellStart"/>
+      <w:proofErr w:type="gramStart"/>
+      <w:r>
+        <w:rPr>
+          <w:lang w:val="da-DK"/>
+        </w:rPr>
+        <w:t>dimens</w:t>
+      </w:r>
+      <w:r>
+        <w:rPr>
+          <w:lang w:val="da-DK"/>
+        </w:rPr>
+        <w:t>ion</w:t>
+      </w:r>
+      <w:r>
+        <w:rPr>
+          <w:lang w:val="da-DK"/>
+        </w:rPr>
+        <w:t>kraft</w:t>
+      </w:r>
+      <w:r>
+        <w:rPr>
+          <w:lang w:val="da-DK"/>
+        </w:rPr>
+        <w:t>,vinkel</w:t>
+      </w:r>
+      <w:proofErr w:type="spellEnd"/>
+      <w:proofErr w:type="gramEnd"/>
+      <w:r>
+        <w:rPr>
+          <w:lang w:val="da-DK"/>
+        </w:rPr>
+        <w:t>)</w:t>
+      </w:r>
+    </w:p>
+    <w:p>
+      <w:pPr>
+        <w:pStyle w:val="Overskrift2"/>
+        <w:rPr>
+          <w:lang w:val="da-DK"/>
+        </w:rPr>
+      </w:pPr>
+      <w:r>
+        <w:rPr>
+          <w:lang w:val="da-DK"/>
+        </w:rPr>
+        <w:t>Krydsreferencer.</w:t>
+      </w:r>
+    </w:p>
+    <w:p>
+      <w:pPr>
+        <w:rPr>
+          <w:lang w:val="da-DK"/>
+        </w:rPr>
+      </w:pPr>
+      <w:proofErr w:type="spellStart"/>
+      <w:r>
+        <w:rPr>
+          <w:lang w:val="da-DK"/>
+        </w:rPr>
         <w:t>valgtProfil</w:t>
       </w:r>
+      <w:proofErr w:type="spellEnd"/>
     </w:p>
     <w:p>
       <w:pPr>
@@ -261,24 +592,25 @@
           <w:lang w:val="da-DK"/>
         </w:rPr>
       </w:pPr>
-      <w:r>
-        <w:rPr>
-          <w:lang w:val="da-DK"/>
-        </w:rPr>
-        <w:t>Funktionen til at indtaste oplysninger er præsenteret</w:t>
-      </w:r>
-    </w:p>
-    <w:p>
-      <w:pPr>
-        <w:rPr>
-          <w:lang w:val="da-DK"/>
-        </w:rPr>
-      </w:pPr>
-      <w:r>
-        <w:rPr>
-          <w:lang w:val="da-DK"/>
-        </w:rPr>
-        <w:t>Kg er indtasten</w:t>
+      <w:proofErr w:type="spellStart"/>
+      <w:r>
+        <w:rPr>
+          <w:lang w:val="da-DK"/>
+        </w:rPr>
+        <w:t>dimension</w:t>
+      </w:r>
+      <w:r>
+        <w:rPr>
+          <w:lang w:val="da-DK"/>
+        </w:rPr>
+        <w:t>kraft</w:t>
+      </w:r>
+      <w:proofErr w:type="spellEnd"/>
+      <w:r>
+        <w:rPr>
+          <w:lang w:val="da-DK"/>
+        </w:rPr>
+        <w:t xml:space="preserve"> bliver beregnet og præsenteret for brugeren</w:t>
       </w:r>
     </w:p>
     <w:p>
@@ -305,203 +637,37 @@
         <w:rPr>
           <w:lang w:val="da-DK"/>
         </w:rPr>
-        <w:t xml:space="preserve">Fdim er blevet beregnet og præsenteret til brugeren </w:t>
-      </w:r>
-    </w:p>
-    <w:p>
-      <w:pPr>
-        <w:rPr>
-          <w:lang w:val="da-DK"/>
-        </w:rPr>
-      </w:pPr>
-    </w:p>
-    <w:p>
-      <w:pPr>
-        <w:pStyle w:val="Titel"/>
-        <w:rPr>
-          <w:lang w:val="da-DK"/>
-        </w:rPr>
-      </w:pPr>
-    </w:p>
-    <w:p>
-      <w:pPr>
-        <w:pStyle w:val="Titel"/>
-        <w:rPr>
-          <w:lang w:val="da-DK"/>
-        </w:rPr>
-      </w:pPr>
-    </w:p>
-    <w:p>
-      <w:pPr>
-        <w:pStyle w:val="Titel"/>
-        <w:rPr>
-          <w:lang w:val="da-DK"/>
-        </w:rPr>
-      </w:pPr>
-    </w:p>
-    <w:p>
-      <w:pPr>
-        <w:pStyle w:val="Titel"/>
-        <w:rPr>
-          <w:lang w:val="da-DK"/>
-        </w:rPr>
-      </w:pPr>
-      <w:r>
-        <w:rPr>
-          <w:lang w:val="da-DK"/>
-        </w:rPr>
-        <w:lastRenderedPageBreak/>
-        <w:t>PTE  - OC0</w:t>
-      </w:r>
-      <w:r>
-        <w:rPr>
-          <w:lang w:val="da-DK"/>
-        </w:rPr>
-        <w:t>3</w:t>
-      </w:r>
-      <w:r>
-        <w:rPr>
-          <w:lang w:val="da-DK"/>
-        </w:rPr>
-        <w:t xml:space="preserve">: </w:t>
-      </w:r>
-      <w:r>
-        <w:rPr>
-          <w:lang w:val="da-DK"/>
-        </w:rPr>
-        <w:t>beregnFn</w:t>
-      </w:r>
-    </w:p>
-    <w:p>
-      <w:pPr>
-        <w:pStyle w:val="Overskrift2"/>
-        <w:rPr>
-          <w:lang w:val="da-DK"/>
-        </w:rPr>
-      </w:pPr>
-      <w:r>
-        <w:rPr>
-          <w:lang w:val="da-DK"/>
-        </w:rPr>
-        <w:t>Systemoperation.</w:t>
-      </w:r>
-    </w:p>
-    <w:p>
-      <w:pPr>
-        <w:rPr>
-          <w:lang w:val="da-DK"/>
-        </w:rPr>
-      </w:pPr>
-      <w:r>
-        <w:rPr>
-          <w:lang w:val="da-DK"/>
-        </w:rPr>
-        <w:t>beregnFn(Fdim,vinkel)</w:t>
-      </w:r>
-    </w:p>
-    <w:p>
-      <w:pPr>
-        <w:pStyle w:val="Overskrift2"/>
-        <w:rPr>
-          <w:lang w:val="da-DK"/>
-        </w:rPr>
-      </w:pPr>
-      <w:r>
-        <w:rPr>
-          <w:lang w:val="da-DK"/>
-        </w:rPr>
-        <w:t>Krydsreferencer.</w:t>
-      </w:r>
-    </w:p>
-    <w:p>
-      <w:pPr>
-        <w:rPr>
-          <w:lang w:val="da-DK"/>
-        </w:rPr>
-      </w:pPr>
-      <w:r>
-        <w:rPr>
-          <w:lang w:val="da-DK"/>
-        </w:rPr>
-        <w:t>valgtProfil</w:t>
-      </w:r>
-    </w:p>
-    <w:p>
-      <w:pPr>
-        <w:pStyle w:val="Overskrift2"/>
-        <w:rPr>
-          <w:lang w:val="da-DK"/>
-        </w:rPr>
-      </w:pPr>
-      <w:r>
-        <w:rPr>
-          <w:lang w:val="da-DK"/>
-        </w:rPr>
-        <w:t>Forudsætninger.</w:t>
-      </w:r>
-    </w:p>
-    <w:p>
-      <w:pPr>
-        <w:rPr>
-          <w:lang w:val="da-DK"/>
-        </w:rPr>
-      </w:pPr>
-      <w:r>
-        <w:rPr>
-          <w:lang w:val="da-DK"/>
-        </w:rPr>
-        <w:t>Fdim bliver beregnet og præsenteret for brugeren</w:t>
-      </w:r>
-    </w:p>
-    <w:p>
-      <w:pPr>
-        <w:pStyle w:val="Overskrift2"/>
-        <w:rPr>
-          <w:lang w:val="da-DK"/>
-        </w:rPr>
-      </w:pPr>
-      <w:r>
-        <w:rPr>
-          <w:lang w:val="da-DK"/>
-        </w:rPr>
-        <w:t xml:space="preserve">Slutbetingelser. </w:t>
-      </w:r>
-    </w:p>
-    <w:p>
-      <w:pPr>
-        <w:rPr>
-          <w:lang w:val="da-DK"/>
-        </w:rPr>
-      </w:pPr>
-      <w:r>
-        <w:rPr>
-          <w:lang w:val="da-DK"/>
-        </w:rPr>
-        <w:t>Fn er blevet beregnet og præsenteret for brugeren</w:t>
-      </w:r>
+        <w:t>normalkraft</w:t>
+      </w:r>
+      <w:r>
+        <w:rPr>
+          <w:lang w:val="da-DK"/>
+        </w:rPr>
+        <w:t xml:space="preserve"> er blevet beregnet og præsenteret for brugeren</w:t>
+      </w:r>
+    </w:p>
+    <w:p>
+      <w:pPr>
+        <w:rPr>
+          <w:lang w:val="da-DK"/>
+        </w:rPr>
+      </w:pPr>
+    </w:p>
+    <w:p>
+      <w:pPr>
+        <w:rPr>
+          <w:lang w:val="da-DK"/>
+        </w:rPr>
+      </w:pPr>
+    </w:p>
+    <w:p>
+      <w:pPr>
+        <w:rPr>
+          <w:lang w:val="da-DK"/>
+        </w:rPr>
+      </w:pPr>
       <w:bookmarkStart w:id="0" w:name="_GoBack"/>
       <w:bookmarkEnd w:id="0"/>
-    </w:p>
-    <w:p>
-      <w:pPr>
-        <w:rPr>
-          <w:lang w:val="da-DK"/>
-        </w:rPr>
-      </w:pPr>
-    </w:p>
-    <w:p>
-      <w:pPr>
-        <w:rPr>
-          <w:lang w:val="da-DK"/>
-        </w:rPr>
-      </w:pPr>
-    </w:p>
-    <w:p>
-      <w:pPr>
-        <w:rPr>
-          <w:lang w:val="da-DK"/>
-        </w:rPr>
-      </w:pPr>
     </w:p>
     <w:sectPr>
       <w:pgSz w:w="12240" w:h="15840"/>

</xml_diff>

<commit_message>
OC til uc1 oc02 er blevet rettet til i forhold til det nye SD der er ved at blive udarbejdet
</commit_message>
<xml_diff>
--- a/Analyse/OC.for.UC1.docx
+++ b/Analyse/OC.for.UC1.docx
@@ -1,6 +1,6 @@
 
 <file path=word/document.xml><?xml version="1.0" encoding="utf-8"?>
-<w:document xmlns:wpc="http://schemas.microsoft.com/office/word/2010/wordprocessingCanvas" xmlns:cx="http://schemas.microsoft.com/office/drawing/2014/chartex" xmlns:cx1="http://schemas.microsoft.com/office/drawing/2015/9/8/chartex" xmlns:cx2="http://schemas.microsoft.com/office/drawing/2015/10/21/chartex" xmlns:mc="http://schemas.openxmlformats.org/markup-compatibility/2006" xmlns:o="urn:schemas-microsoft-com:office:office" xmlns:r="http://schemas.openxmlformats.org/officeDocument/2006/relationships" xmlns:m="http://schemas.openxmlformats.org/officeDocument/2006/math" xmlns:v="urn:schemas-microsoft-com:vml" xmlns:wp14="http://schemas.microsoft.com/office/word/2010/wordprocessingDrawing" xmlns:wp="http://schemas.openxmlformats.org/drawingml/2006/wordprocessingDrawing" xmlns:w10="urn:schemas-microsoft-com:office:word" xmlns:w="http://schemas.openxmlformats.org/wordprocessingml/2006/main" xmlns:w14="http://schemas.microsoft.com/office/word/2010/wordml" xmlns:w15="http://schemas.microsoft.com/office/word/2012/wordml" xmlns:w16se="http://schemas.microsoft.com/office/word/2015/wordml/symex" xmlns:wpg="http://schemas.microsoft.com/office/word/2010/wordprocessingGroup" xmlns:wpi="http://schemas.microsoft.com/office/word/2010/wordprocessingInk" xmlns:wne="http://schemas.microsoft.com/office/word/2006/wordml" xmlns:wps="http://schemas.microsoft.com/office/word/2010/wordprocessingShape" mc:Ignorable="w14 w15 w16se wp14">
+<w:document xmlns:wpc="http://schemas.microsoft.com/office/word/2010/wordprocessingCanvas" xmlns:mc="http://schemas.openxmlformats.org/markup-compatibility/2006" xmlns:o="urn:schemas-microsoft-com:office:office" xmlns:r="http://schemas.openxmlformats.org/officeDocument/2006/relationships" xmlns:m="http://schemas.openxmlformats.org/officeDocument/2006/math" xmlns:v="urn:schemas-microsoft-com:vml" xmlns:wp14="http://schemas.microsoft.com/office/word/2010/wordprocessingDrawing" xmlns:wp="http://schemas.openxmlformats.org/drawingml/2006/wordprocessingDrawing" xmlns:w10="urn:schemas-microsoft-com:office:word" xmlns:w="http://schemas.openxmlformats.org/wordprocessingml/2006/main" xmlns:w14="http://schemas.microsoft.com/office/word/2010/wordml" xmlns:w15="http://schemas.microsoft.com/office/word/2012/wordml" xmlns:wpg="http://schemas.microsoft.com/office/word/2010/wordprocessingGroup" xmlns:wpi="http://schemas.microsoft.com/office/word/2010/wordprocessingInk" xmlns:wne="http://schemas.microsoft.com/office/word/2006/wordml" xmlns:wps="http://schemas.microsoft.com/office/word/2010/wordprocessingShape" mc:Ignorable="w14 w15 wp14">
   <w:body>
     <w:p>
       <w:pPr>
@@ -9,6 +9,7 @@
           <w:lang w:val="da-DK"/>
         </w:rPr>
       </w:pPr>
+      <w:proofErr w:type="gramStart"/>
       <w:r>
         <w:rPr>
           <w:lang w:val="da-DK"/>
@@ -19,7 +20,14 @@
         <w:rPr>
           <w:lang w:val="da-DK"/>
         </w:rPr>
-        <w:t xml:space="preserve">  - OC0</w:t>
+        <w:t xml:space="preserve">  -</w:t>
+      </w:r>
+      <w:proofErr w:type="gramEnd"/>
+      <w:r>
+        <w:rPr>
+          <w:lang w:val="da-DK"/>
+        </w:rPr>
+        <w:t xml:space="preserve"> OC0</w:t>
       </w:r>
       <w:r>
         <w:rPr>
@@ -33,12 +41,14 @@
         </w:rPr>
         <w:t xml:space="preserve">: </w:t>
       </w:r>
+      <w:proofErr w:type="spellStart"/>
       <w:r>
         <w:rPr>
           <w:lang w:val="da-DK"/>
         </w:rPr>
         <w:t>vælgProfil</w:t>
       </w:r>
+      <w:proofErr w:type="spellEnd"/>
     </w:p>
     <w:p>
       <w:pPr>
@@ -60,12 +70,16 @@
           <w:lang w:val="da-DK"/>
         </w:rPr>
       </w:pPr>
+      <w:proofErr w:type="spellStart"/>
+      <w:proofErr w:type="gramStart"/>
       <w:r>
         <w:rPr>
           <w:lang w:val="da-DK"/>
         </w:rPr>
         <w:t>vælgProfil</w:t>
       </w:r>
+      <w:proofErr w:type="spellEnd"/>
+      <w:proofErr w:type="gramEnd"/>
     </w:p>
     <w:p>
       <w:pPr>
@@ -162,30 +176,28 @@
           <w:lang w:val="da-DK"/>
         </w:rPr>
       </w:pPr>
-      <w:r>
-        <w:rPr>
-          <w:lang w:val="da-DK"/>
-        </w:rPr>
-        <w:t>PTE  - OC0</w:t>
-      </w:r>
-      <w:r>
-        <w:rPr>
-          <w:lang w:val="da-DK"/>
-        </w:rPr>
-        <w:t>2</w:t>
-      </w:r>
-      <w:r>
-        <w:rPr>
-          <w:lang w:val="da-DK"/>
-        </w:rPr>
-        <w:t xml:space="preserve">: </w:t>
-      </w:r>
+      <w:proofErr w:type="gramStart"/>
+      <w:r>
+        <w:rPr>
+          <w:lang w:val="da-DK"/>
+        </w:rPr>
+        <w:t>PTE  -</w:t>
+      </w:r>
+      <w:proofErr w:type="gramEnd"/>
+      <w:r>
+        <w:rPr>
+          <w:lang w:val="da-DK"/>
+        </w:rPr>
+        <w:t xml:space="preserve"> OC02: </w:t>
+      </w:r>
+      <w:proofErr w:type="spellStart"/>
       <w:r>
         <w:rPr>
           <w:lang w:val="da-DK"/>
         </w:rPr>
         <w:t>beregnFdim</w:t>
       </w:r>
+      <w:proofErr w:type="spellEnd"/>
     </w:p>
     <w:p>
       <w:pPr>
@@ -207,12 +219,16 @@
           <w:lang w:val="da-DK"/>
         </w:rPr>
       </w:pPr>
-      <w:r>
-        <w:rPr>
-          <w:lang w:val="da-DK"/>
-        </w:rPr>
-        <w:t>beregnFdim(vægtIkg)</w:t>
-      </w:r>
+      <w:proofErr w:type="spellStart"/>
+      <w:proofErr w:type="gramStart"/>
+      <w:r>
+        <w:rPr>
+          <w:lang w:val="da-DK"/>
+        </w:rPr>
+        <w:t>getFdim</w:t>
+      </w:r>
+      <w:proofErr w:type="spellEnd"/>
+      <w:proofErr w:type="gramEnd"/>
     </w:p>
     <w:p>
       <w:pPr>
@@ -234,12 +250,16 @@
           <w:lang w:val="da-DK"/>
         </w:rPr>
       </w:pPr>
+      <w:proofErr w:type="spellStart"/>
+      <w:proofErr w:type="gramStart"/>
       <w:r>
         <w:rPr>
           <w:lang w:val="da-DK"/>
         </w:rPr>
         <w:t>valgtProfil</w:t>
       </w:r>
+      <w:proofErr w:type="spellEnd"/>
+      <w:proofErr w:type="gramEnd"/>
     </w:p>
     <w:p>
       <w:pPr>
@@ -278,7 +298,7 @@
         <w:rPr>
           <w:lang w:val="da-DK"/>
         </w:rPr>
-        <w:t>Kg er indtasten</w:t>
+        <w:t>Kg er indtastet</w:t>
       </w:r>
     </w:p>
     <w:p>
@@ -301,186 +321,303 @@
           <w:lang w:val="da-DK"/>
         </w:rPr>
       </w:pPr>
-      <w:r>
-        <w:rPr>
-          <w:lang w:val="da-DK"/>
-        </w:rPr>
-        <w:t xml:space="preserve">Fdim er blevet beregnet og præsenteret til brugeren </w:t>
-      </w:r>
-    </w:p>
-    <w:p>
-      <w:pPr>
-        <w:rPr>
-          <w:lang w:val="da-DK"/>
-        </w:rPr>
-      </w:pPr>
-    </w:p>
-    <w:p>
-      <w:pPr>
-        <w:pStyle w:val="Titel"/>
-        <w:rPr>
-          <w:lang w:val="da-DK"/>
-        </w:rPr>
-      </w:pPr>
-    </w:p>
-    <w:p>
-      <w:pPr>
-        <w:pStyle w:val="Titel"/>
-        <w:rPr>
-          <w:lang w:val="da-DK"/>
-        </w:rPr>
-      </w:pPr>
-    </w:p>
-    <w:p>
-      <w:pPr>
-        <w:pStyle w:val="Titel"/>
-        <w:rPr>
-          <w:lang w:val="da-DK"/>
-        </w:rPr>
-      </w:pPr>
-    </w:p>
-    <w:p>
-      <w:pPr>
-        <w:pStyle w:val="Titel"/>
-        <w:rPr>
-          <w:lang w:val="da-DK"/>
-        </w:rPr>
-      </w:pPr>
-      <w:r>
-        <w:rPr>
-          <w:lang w:val="da-DK"/>
-        </w:rPr>
-        <w:lastRenderedPageBreak/>
-        <w:t>PTE  - OC0</w:t>
-      </w:r>
-      <w:r>
-        <w:rPr>
-          <w:lang w:val="da-DK"/>
-        </w:rPr>
-        <w:t>3</w:t>
-      </w:r>
-      <w:r>
-        <w:rPr>
-          <w:lang w:val="da-DK"/>
-        </w:rPr>
-        <w:t xml:space="preserve">: </w:t>
-      </w:r>
-      <w:r>
-        <w:rPr>
-          <w:lang w:val="da-DK"/>
-        </w:rPr>
-        <w:t>beregnFn</w:t>
-      </w:r>
-    </w:p>
-    <w:p>
-      <w:pPr>
-        <w:pStyle w:val="Overskrift2"/>
-        <w:rPr>
-          <w:lang w:val="da-DK"/>
-        </w:rPr>
-      </w:pPr>
-      <w:r>
-        <w:rPr>
-          <w:lang w:val="da-DK"/>
-        </w:rPr>
-        <w:t>Systemoperation.</w:t>
-      </w:r>
-    </w:p>
-    <w:p>
-      <w:pPr>
-        <w:rPr>
-          <w:lang w:val="da-DK"/>
-        </w:rPr>
-      </w:pPr>
-      <w:r>
-        <w:rPr>
-          <w:lang w:val="da-DK"/>
-        </w:rPr>
-        <w:t>beregnFn(Fdim,vinkel)</w:t>
-      </w:r>
-    </w:p>
-    <w:p>
-      <w:pPr>
-        <w:pStyle w:val="Overskrift2"/>
-        <w:rPr>
-          <w:lang w:val="da-DK"/>
-        </w:rPr>
-      </w:pPr>
-      <w:r>
-        <w:rPr>
-          <w:lang w:val="da-DK"/>
-        </w:rPr>
-        <w:t>Krydsreferencer.</w:t>
-      </w:r>
-    </w:p>
-    <w:p>
-      <w:pPr>
-        <w:rPr>
-          <w:lang w:val="da-DK"/>
-        </w:rPr>
-      </w:pPr>
-      <w:r>
-        <w:rPr>
-          <w:lang w:val="da-DK"/>
-        </w:rPr>
-        <w:t>valgtProfil</w:t>
-      </w:r>
-    </w:p>
-    <w:p>
-      <w:pPr>
-        <w:pStyle w:val="Overskrift2"/>
-        <w:rPr>
-          <w:lang w:val="da-DK"/>
-        </w:rPr>
-      </w:pPr>
-      <w:r>
-        <w:rPr>
-          <w:lang w:val="da-DK"/>
-        </w:rPr>
-        <w:t>Forudsætninger.</w:t>
-      </w:r>
-    </w:p>
-    <w:p>
-      <w:pPr>
-        <w:rPr>
-          <w:lang w:val="da-DK"/>
-        </w:rPr>
-      </w:pPr>
-      <w:r>
-        <w:rPr>
-          <w:lang w:val="da-DK"/>
-        </w:rPr>
-        <w:t>Fdim bliver beregnet og præsenteret for brugeren</w:t>
-      </w:r>
-    </w:p>
-    <w:p>
-      <w:pPr>
-        <w:pStyle w:val="Overskrift2"/>
-        <w:rPr>
-          <w:lang w:val="da-DK"/>
-        </w:rPr>
-      </w:pPr>
-      <w:r>
-        <w:rPr>
-          <w:lang w:val="da-DK"/>
-        </w:rPr>
-        <w:t xml:space="preserve">Slutbetingelser. </w:t>
-      </w:r>
-    </w:p>
-    <w:p>
-      <w:pPr>
-        <w:rPr>
-          <w:lang w:val="da-DK"/>
-        </w:rPr>
-      </w:pPr>
-      <w:r>
-        <w:rPr>
-          <w:lang w:val="da-DK"/>
-        </w:rPr>
-        <w:t>Fn er blevet beregnet og præsenteret for brugeren</w:t>
+      <w:proofErr w:type="spellStart"/>
+      <w:r>
+        <w:rPr>
+          <w:lang w:val="da-DK"/>
+        </w:rPr>
+        <w:t>Dimensionkraft</w:t>
+      </w:r>
+      <w:proofErr w:type="spellEnd"/>
+      <w:r>
+        <w:rPr>
+          <w:lang w:val="da-DK"/>
+        </w:rPr>
+        <w:t xml:space="preserve"> </w:t>
+      </w:r>
+      <w:proofErr w:type="spellStart"/>
+      <w:r>
+        <w:rPr>
+          <w:lang w:val="da-DK"/>
+        </w:rPr>
+        <w:t>dimensionkraft</w:t>
+      </w:r>
+      <w:proofErr w:type="spellEnd"/>
+      <w:r>
+        <w:rPr>
+          <w:lang w:val="da-DK"/>
+        </w:rPr>
+        <w:t xml:space="preserve"> er </w:t>
+      </w:r>
+      <w:r>
+        <w:rPr>
+          <w:lang w:val="da-DK"/>
+        </w:rPr>
+        <w:t xml:space="preserve">blevet </w:t>
+      </w:r>
+      <w:r>
+        <w:rPr>
+          <w:lang w:val="da-DK"/>
+        </w:rPr>
+        <w:t>skabt med vægt som parameter.</w:t>
+      </w:r>
+    </w:p>
+    <w:p>
+      <w:pPr>
+        <w:rPr>
+          <w:lang w:val="da-DK"/>
+        </w:rPr>
+      </w:pPr>
+      <w:proofErr w:type="spellStart"/>
+      <w:r>
+        <w:rPr>
+          <w:lang w:val="da-DK"/>
+        </w:rPr>
+        <w:t>dimensionkraft.getFdim</w:t>
+      </w:r>
+      <w:proofErr w:type="spellEnd"/>
+      <w:r>
+        <w:rPr>
+          <w:lang w:val="da-DK"/>
+        </w:rPr>
+        <w:t xml:space="preserve"> er blevet kaldt</w:t>
+      </w:r>
+    </w:p>
+    <w:p>
+      <w:pPr>
+        <w:rPr>
+          <w:lang w:val="da-DK"/>
+        </w:rPr>
+      </w:pPr>
+      <w:proofErr w:type="spellStart"/>
+      <w:r>
+        <w:rPr>
+          <w:lang w:val="da-DK"/>
+        </w:rPr>
+        <w:t>Fdim</w:t>
+      </w:r>
+      <w:proofErr w:type="spellEnd"/>
+      <w:r>
+        <w:rPr>
+          <w:lang w:val="da-DK"/>
+        </w:rPr>
+        <w:t xml:space="preserve"> er blevet beregnet og præsenteret til brugeren </w:t>
       </w:r>
       <w:bookmarkStart w:id="0" w:name="_GoBack"/>
       <w:bookmarkEnd w:id="0"/>
+    </w:p>
+    <w:p>
+      <w:pPr>
+        <w:rPr>
+          <w:lang w:val="da-DK"/>
+        </w:rPr>
+      </w:pPr>
+    </w:p>
+    <w:p>
+      <w:pPr>
+        <w:pStyle w:val="Titel"/>
+        <w:rPr>
+          <w:lang w:val="da-DK"/>
+        </w:rPr>
+      </w:pPr>
+    </w:p>
+    <w:p>
+      <w:pPr>
+        <w:pStyle w:val="Titel"/>
+        <w:rPr>
+          <w:lang w:val="da-DK"/>
+        </w:rPr>
+      </w:pPr>
+    </w:p>
+    <w:p>
+      <w:pPr>
+        <w:pStyle w:val="Titel"/>
+        <w:rPr>
+          <w:lang w:val="da-DK"/>
+        </w:rPr>
+      </w:pPr>
+    </w:p>
+    <w:p>
+      <w:pPr>
+        <w:pStyle w:val="Titel"/>
+        <w:rPr>
+          <w:lang w:val="da-DK"/>
+        </w:rPr>
+      </w:pPr>
+      <w:proofErr w:type="gramStart"/>
+      <w:r>
+        <w:rPr>
+          <w:lang w:val="da-DK"/>
+        </w:rPr>
+        <w:t>PTE  -</w:t>
+      </w:r>
+      <w:proofErr w:type="gramEnd"/>
+      <w:r>
+        <w:rPr>
+          <w:lang w:val="da-DK"/>
+        </w:rPr>
+        <w:t xml:space="preserve"> OC03: </w:t>
+      </w:r>
+      <w:proofErr w:type="spellStart"/>
+      <w:r>
+        <w:rPr>
+          <w:lang w:val="da-DK"/>
+        </w:rPr>
+        <w:t>beregnFn</w:t>
+      </w:r>
+      <w:proofErr w:type="spellEnd"/>
+    </w:p>
+    <w:p>
+      <w:pPr>
+        <w:pStyle w:val="Overskrift2"/>
+        <w:rPr>
+          <w:lang w:val="da-DK"/>
+        </w:rPr>
+      </w:pPr>
+      <w:r>
+        <w:rPr>
+          <w:lang w:val="da-DK"/>
+        </w:rPr>
+        <w:t>Systemoperation.</w:t>
+      </w:r>
+    </w:p>
+    <w:p>
+      <w:pPr>
+        <w:rPr>
+          <w:lang w:val="da-DK"/>
+        </w:rPr>
+      </w:pPr>
+      <w:proofErr w:type="spellStart"/>
+      <w:proofErr w:type="gramStart"/>
+      <w:r>
+        <w:rPr>
+          <w:lang w:val="da-DK"/>
+        </w:rPr>
+        <w:t>beregnFn</w:t>
+      </w:r>
+      <w:proofErr w:type="spellEnd"/>
+      <w:proofErr w:type="gramEnd"/>
+      <w:r>
+        <w:rPr>
+          <w:lang w:val="da-DK"/>
+        </w:rPr>
+        <w:t>(</w:t>
+      </w:r>
+      <w:proofErr w:type="spellStart"/>
+      <w:r>
+        <w:rPr>
+          <w:lang w:val="da-DK"/>
+        </w:rPr>
+        <w:t>Fdim,vinkel</w:t>
+      </w:r>
+      <w:proofErr w:type="spellEnd"/>
+      <w:r>
+        <w:rPr>
+          <w:lang w:val="da-DK"/>
+        </w:rPr>
+        <w:t>)</w:t>
+      </w:r>
+    </w:p>
+    <w:p>
+      <w:pPr>
+        <w:pStyle w:val="Overskrift2"/>
+        <w:rPr>
+          <w:lang w:val="da-DK"/>
+        </w:rPr>
+      </w:pPr>
+      <w:r>
+        <w:rPr>
+          <w:lang w:val="da-DK"/>
+        </w:rPr>
+        <w:t>Krydsreferencer.</w:t>
+      </w:r>
+    </w:p>
+    <w:p>
+      <w:pPr>
+        <w:rPr>
+          <w:lang w:val="da-DK"/>
+        </w:rPr>
+      </w:pPr>
+      <w:proofErr w:type="spellStart"/>
+      <w:proofErr w:type="gramStart"/>
+      <w:r>
+        <w:rPr>
+          <w:lang w:val="da-DK"/>
+        </w:rPr>
+        <w:t>valgtProfil</w:t>
+      </w:r>
+      <w:proofErr w:type="spellEnd"/>
+      <w:proofErr w:type="gramEnd"/>
+    </w:p>
+    <w:p>
+      <w:pPr>
+        <w:pStyle w:val="Overskrift2"/>
+        <w:rPr>
+          <w:lang w:val="da-DK"/>
+        </w:rPr>
+      </w:pPr>
+      <w:r>
+        <w:rPr>
+          <w:lang w:val="da-DK"/>
+        </w:rPr>
+        <w:t>Forudsætninger.</w:t>
+      </w:r>
+    </w:p>
+    <w:p>
+      <w:pPr>
+        <w:rPr>
+          <w:lang w:val="da-DK"/>
+        </w:rPr>
+      </w:pPr>
+      <w:proofErr w:type="spellStart"/>
+      <w:r>
+        <w:rPr>
+          <w:lang w:val="da-DK"/>
+        </w:rPr>
+        <w:t>Fdim</w:t>
+      </w:r>
+      <w:proofErr w:type="spellEnd"/>
+      <w:r>
+        <w:rPr>
+          <w:lang w:val="da-DK"/>
+        </w:rPr>
+        <w:t xml:space="preserve"> bliver beregnet og præsenteret for brugeren</w:t>
+      </w:r>
+    </w:p>
+    <w:p>
+      <w:pPr>
+        <w:pStyle w:val="Overskrift2"/>
+        <w:rPr>
+          <w:lang w:val="da-DK"/>
+        </w:rPr>
+      </w:pPr>
+      <w:r>
+        <w:rPr>
+          <w:lang w:val="da-DK"/>
+        </w:rPr>
+        <w:t xml:space="preserve">Slutbetingelser. </w:t>
+      </w:r>
+    </w:p>
+    <w:p>
+      <w:pPr>
+        <w:rPr>
+          <w:lang w:val="da-DK"/>
+        </w:rPr>
+      </w:pPr>
+      <w:proofErr w:type="spellStart"/>
+      <w:r>
+        <w:rPr>
+          <w:lang w:val="da-DK"/>
+        </w:rPr>
+        <w:t>Fn</w:t>
+      </w:r>
+      <w:proofErr w:type="spellEnd"/>
+      <w:r>
+        <w:rPr>
+          <w:lang w:val="da-DK"/>
+        </w:rPr>
+        <w:t xml:space="preserve"> er blevet beregnet og præsenteret for brugeren</w:t>
+      </w:r>
     </w:p>
     <w:p>
       <w:pPr>
@@ -514,7 +651,7 @@
 </file>
 
 <file path=word/styles.xml><?xml version="1.0" encoding="utf-8"?>
-<w:styles xmlns:mc="http://schemas.openxmlformats.org/markup-compatibility/2006" xmlns:r="http://schemas.openxmlformats.org/officeDocument/2006/relationships" xmlns:w="http://schemas.openxmlformats.org/wordprocessingml/2006/main" xmlns:w14="http://schemas.microsoft.com/office/word/2010/wordml" xmlns:w15="http://schemas.microsoft.com/office/word/2012/wordml" xmlns:w16se="http://schemas.microsoft.com/office/word/2015/wordml/symex" mc:Ignorable="w14 w15 w16se">
+<w:styles xmlns:mc="http://schemas.openxmlformats.org/markup-compatibility/2006" xmlns:r="http://schemas.openxmlformats.org/officeDocument/2006/relationships" xmlns:w="http://schemas.openxmlformats.org/wordprocessingml/2006/main" xmlns:w14="http://schemas.microsoft.com/office/word/2010/wordml" xmlns:w15="http://schemas.microsoft.com/office/word/2012/wordml" mc:Ignorable="w14 w15">
   <w:docDefaults>
     <w:rPrDefault>
       <w:rPr>
@@ -530,7 +667,7 @@
       </w:pPr>
     </w:pPrDefault>
   </w:docDefaults>
-  <w:latentStyles w:defLockedState="0" w:defUIPriority="99" w:defSemiHidden="0" w:defUnhideWhenUsed="0" w:defQFormat="0" w:count="372">
+  <w:latentStyles w:defLockedState="0" w:defUIPriority="99" w:defSemiHidden="0" w:defUnhideWhenUsed="0" w:defQFormat="0" w:count="371">
     <w:lsdException w:name="Normal" w:uiPriority="0" w:qFormat="1"/>
     <w:lsdException w:name="heading 1" w:uiPriority="9" w:qFormat="1"/>
     <w:lsdException w:name="heading 2" w:semiHidden="1" w:uiPriority="9" w:unhideWhenUsed="1" w:qFormat="1"/>
@@ -902,7 +1039,6 @@
     <w:lsdException w:name="List Table 5 Dark Accent 6" w:uiPriority="50"/>
     <w:lsdException w:name="List Table 6 Colorful Accent 6" w:uiPriority="51"/>
     <w:lsdException w:name="List Table 7 Colorful Accent 6" w:uiPriority="52"/>
-    <w:lsdException w:name="Mention" w:semiHidden="1" w:unhideWhenUsed="1"/>
   </w:latentStyles>
   <w:style w:type="paragraph" w:default="1" w:styleId="Normal">
     <w:name w:val="Normal"/>

</xml_diff>

<commit_message>
oc02 er rettet til i forhold til det nye uarbejdede SD
</commit_message>
<xml_diff>
--- a/Analyse/OC.for.UC1.docx
+++ b/Analyse/OC.for.UC1.docx
@@ -9,7 +9,6 @@
           <w:lang w:val="da-DK"/>
         </w:rPr>
       </w:pPr>
-      <w:proofErr w:type="gramStart"/>
       <w:r>
         <w:rPr>
           <w:lang w:val="da-DK"/>
@@ -20,14 +19,7 @@
         <w:rPr>
           <w:lang w:val="da-DK"/>
         </w:rPr>
-        <w:t xml:space="preserve">  -</w:t>
-      </w:r>
-      <w:proofErr w:type="gramEnd"/>
-      <w:r>
-        <w:rPr>
-          <w:lang w:val="da-DK"/>
-        </w:rPr>
-        <w:t xml:space="preserve"> OC0</w:t>
+        <w:t xml:space="preserve">  - OC0</w:t>
       </w:r>
       <w:r>
         <w:rPr>
@@ -41,14 +33,12 @@
         </w:rPr>
         <w:t xml:space="preserve">: </w:t>
       </w:r>
-      <w:proofErr w:type="spellStart"/>
       <w:r>
         <w:rPr>
           <w:lang w:val="da-DK"/>
         </w:rPr>
         <w:t>vælgProfil</w:t>
       </w:r>
-      <w:proofErr w:type="spellEnd"/>
     </w:p>
     <w:p>
       <w:pPr>
@@ -70,16 +60,12 @@
           <w:lang w:val="da-DK"/>
         </w:rPr>
       </w:pPr>
-      <w:proofErr w:type="spellStart"/>
-      <w:proofErr w:type="gramStart"/>
       <w:r>
         <w:rPr>
           <w:lang w:val="da-DK"/>
         </w:rPr>
         <w:t>vælgProfil</w:t>
       </w:r>
-      <w:proofErr w:type="spellEnd"/>
-      <w:proofErr w:type="gramEnd"/>
     </w:p>
     <w:p>
       <w:pPr>
@@ -176,28 +162,12 @@
           <w:lang w:val="da-DK"/>
         </w:rPr>
       </w:pPr>
-      <w:proofErr w:type="gramStart"/>
-      <w:r>
-        <w:rPr>
-          <w:lang w:val="da-DK"/>
-        </w:rPr>
-        <w:t>PTE  -</w:t>
-      </w:r>
-      <w:proofErr w:type="gramEnd"/>
-      <w:r>
-        <w:rPr>
-          <w:lang w:val="da-DK"/>
-        </w:rPr>
-        <w:t xml:space="preserve"> OC02: </w:t>
-      </w:r>
-      <w:proofErr w:type="spellStart"/>
-      <w:r>
-        <w:rPr>
-          <w:lang w:val="da-DK"/>
-        </w:rPr>
-        <w:t>beregnFdim</w:t>
-      </w:r>
-      <w:proofErr w:type="spellEnd"/>
+      <w:r>
+        <w:rPr>
+          <w:lang w:val="da-DK"/>
+        </w:rPr>
+        <w:t>PTE  - OC02: beregnFdim</w:t>
+      </w:r>
     </w:p>
     <w:p>
       <w:pPr>
@@ -219,16 +189,12 @@
           <w:lang w:val="da-DK"/>
         </w:rPr>
       </w:pPr>
-      <w:proofErr w:type="spellStart"/>
-      <w:proofErr w:type="gramStart"/>
       <w:r>
         <w:rPr>
           <w:lang w:val="da-DK"/>
         </w:rPr>
         <w:t>getFdim</w:t>
       </w:r>
-      <w:proofErr w:type="spellEnd"/>
-      <w:proofErr w:type="gramEnd"/>
     </w:p>
     <w:p>
       <w:pPr>
@@ -250,16 +216,12 @@
           <w:lang w:val="da-DK"/>
         </w:rPr>
       </w:pPr>
-      <w:proofErr w:type="spellStart"/>
-      <w:proofErr w:type="gramStart"/>
       <w:r>
         <w:rPr>
           <w:lang w:val="da-DK"/>
         </w:rPr>
         <w:t>valgtProfil</w:t>
       </w:r>
-      <w:proofErr w:type="spellEnd"/>
-      <w:proofErr w:type="gramEnd"/>
     </w:p>
     <w:p>
       <w:pPr>
@@ -321,87 +283,43 @@
           <w:lang w:val="da-DK"/>
         </w:rPr>
       </w:pPr>
-      <w:proofErr w:type="spellStart"/>
-      <w:r>
-        <w:rPr>
-          <w:lang w:val="da-DK"/>
-        </w:rPr>
-        <w:t>Dimensionkraft</w:t>
-      </w:r>
-      <w:proofErr w:type="spellEnd"/>
-      <w:r>
-        <w:rPr>
-          <w:lang w:val="da-DK"/>
-        </w:rPr>
-        <w:t xml:space="preserve"> </w:t>
-      </w:r>
-      <w:proofErr w:type="spellStart"/>
-      <w:r>
-        <w:rPr>
-          <w:lang w:val="da-DK"/>
-        </w:rPr>
-        <w:t>dimensionkraft</w:t>
-      </w:r>
-      <w:proofErr w:type="spellEnd"/>
-      <w:r>
-        <w:rPr>
-          <w:lang w:val="da-DK"/>
-        </w:rPr>
-        <w:t xml:space="preserve"> er </w:t>
-      </w:r>
-      <w:r>
-        <w:rPr>
-          <w:lang w:val="da-DK"/>
-        </w:rPr>
-        <w:t xml:space="preserve">blevet </w:t>
-      </w:r>
-      <w:r>
-        <w:rPr>
-          <w:lang w:val="da-DK"/>
-        </w:rPr>
-        <w:t>skabt med vægt som parameter.</w:t>
-      </w:r>
-    </w:p>
-    <w:p>
-      <w:pPr>
-        <w:rPr>
-          <w:lang w:val="da-DK"/>
-        </w:rPr>
-      </w:pPr>
-      <w:proofErr w:type="spellStart"/>
-      <w:r>
-        <w:rPr>
-          <w:lang w:val="da-DK"/>
-        </w:rPr>
-        <w:t>dimensionkraft.getFdim</w:t>
-      </w:r>
-      <w:proofErr w:type="spellEnd"/>
-      <w:r>
-        <w:rPr>
-          <w:lang w:val="da-DK"/>
-        </w:rPr>
-        <w:t xml:space="preserve"> er blevet kaldt</w:t>
-      </w:r>
-    </w:p>
-    <w:p>
-      <w:pPr>
-        <w:rPr>
-          <w:lang w:val="da-DK"/>
-        </w:rPr>
-      </w:pPr>
-      <w:proofErr w:type="spellStart"/>
-      <w:r>
-        <w:rPr>
-          <w:lang w:val="da-DK"/>
-        </w:rPr>
-        <w:t>Fdim</w:t>
-      </w:r>
-      <w:proofErr w:type="spellEnd"/>
-      <w:r>
-        <w:rPr>
-          <w:lang w:val="da-DK"/>
-        </w:rPr>
-        <w:t xml:space="preserve"> er blevet beregnet og præsenteret til brugeren </w:t>
+      <w:r>
+        <w:rPr>
+          <w:lang w:val="da-DK"/>
+        </w:rPr>
+        <w:t>Dimensionkraft dimensionkraft er blevet skabt med vægt som parameter.</w:t>
+      </w:r>
+    </w:p>
+    <w:p>
+      <w:pPr>
+        <w:rPr>
+          <w:lang w:val="da-DK"/>
+        </w:rPr>
+      </w:pPr>
+      <w:r>
+        <w:rPr>
+          <w:lang w:val="da-DK"/>
+        </w:rPr>
+        <w:t>dimensionkraft.getFdim er blevet kaldt</w:t>
+      </w:r>
+    </w:p>
+    <w:p>
+      <w:pPr>
+        <w:rPr>
+          <w:lang w:val="da-DK"/>
+        </w:rPr>
+      </w:pPr>
+      <w:r>
+        <w:rPr>
+          <w:lang w:val="da-DK"/>
+        </w:rPr>
+        <w:t>Fdim er blevet bereg</w:t>
+      </w:r>
+      <w:r>
+        <w:rPr>
+          <w:lang w:val="da-DK"/>
+        </w:rPr>
+        <w:t>net og præsenteret til brugeren.</w:t>
       </w:r>
       <w:bookmarkStart w:id="0" w:name="_GoBack"/>
       <w:bookmarkEnd w:id="0"/>
@@ -444,28 +362,12 @@
           <w:lang w:val="da-DK"/>
         </w:rPr>
       </w:pPr>
-      <w:proofErr w:type="gramStart"/>
-      <w:r>
-        <w:rPr>
-          <w:lang w:val="da-DK"/>
-        </w:rPr>
-        <w:t>PTE  -</w:t>
-      </w:r>
-      <w:proofErr w:type="gramEnd"/>
-      <w:r>
-        <w:rPr>
-          <w:lang w:val="da-DK"/>
-        </w:rPr>
-        <w:t xml:space="preserve"> OC03: </w:t>
-      </w:r>
-      <w:proofErr w:type="spellStart"/>
-      <w:r>
-        <w:rPr>
-          <w:lang w:val="da-DK"/>
-        </w:rPr>
-        <w:t>beregnFn</w:t>
-      </w:r>
-      <w:proofErr w:type="spellEnd"/>
+      <w:r>
+        <w:rPr>
+          <w:lang w:val="da-DK"/>
+        </w:rPr>
+        <w:t>PTE  - OC03: beregnFn</w:t>
+      </w:r>
     </w:p>
     <w:p>
       <w:pPr>
@@ -487,35 +389,11 @@
           <w:lang w:val="da-DK"/>
         </w:rPr>
       </w:pPr>
-      <w:proofErr w:type="spellStart"/>
-      <w:proofErr w:type="gramStart"/>
-      <w:r>
-        <w:rPr>
-          <w:lang w:val="da-DK"/>
-        </w:rPr>
-        <w:t>beregnFn</w:t>
-      </w:r>
-      <w:proofErr w:type="spellEnd"/>
-      <w:proofErr w:type="gramEnd"/>
-      <w:r>
-        <w:rPr>
-          <w:lang w:val="da-DK"/>
-        </w:rPr>
-        <w:t>(</w:t>
-      </w:r>
-      <w:proofErr w:type="spellStart"/>
-      <w:r>
-        <w:rPr>
-          <w:lang w:val="da-DK"/>
-        </w:rPr>
-        <w:t>Fdim,vinkel</w:t>
-      </w:r>
-      <w:proofErr w:type="spellEnd"/>
-      <w:r>
-        <w:rPr>
-          <w:lang w:val="da-DK"/>
-        </w:rPr>
-        <w:t>)</w:t>
+      <w:r>
+        <w:rPr>
+          <w:lang w:val="da-DK"/>
+        </w:rPr>
+        <w:t>beregnFn(Fdim,vinkel)</w:t>
       </w:r>
     </w:p>
     <w:p>
@@ -538,16 +416,12 @@
           <w:lang w:val="da-DK"/>
         </w:rPr>
       </w:pPr>
-      <w:proofErr w:type="spellStart"/>
-      <w:proofErr w:type="gramStart"/>
       <w:r>
         <w:rPr>
           <w:lang w:val="da-DK"/>
         </w:rPr>
         <w:t>valgtProfil</w:t>
       </w:r>
-      <w:proofErr w:type="spellEnd"/>
-      <w:proofErr w:type="gramEnd"/>
     </w:p>
     <w:p>
       <w:pPr>
@@ -569,19 +443,11 @@
           <w:lang w:val="da-DK"/>
         </w:rPr>
       </w:pPr>
-      <w:proofErr w:type="spellStart"/>
-      <w:r>
-        <w:rPr>
-          <w:lang w:val="da-DK"/>
-        </w:rPr>
-        <w:t>Fdim</w:t>
-      </w:r>
-      <w:proofErr w:type="spellEnd"/>
-      <w:r>
-        <w:rPr>
-          <w:lang w:val="da-DK"/>
-        </w:rPr>
-        <w:t xml:space="preserve"> bliver beregnet og præsenteret for brugeren</w:t>
+      <w:r>
+        <w:rPr>
+          <w:lang w:val="da-DK"/>
+        </w:rPr>
+        <w:t>Fdim bliver beregnet og præsenteret for brugeren</w:t>
       </w:r>
     </w:p>
     <w:p>
@@ -604,19 +470,11 @@
           <w:lang w:val="da-DK"/>
         </w:rPr>
       </w:pPr>
-      <w:proofErr w:type="spellStart"/>
-      <w:r>
-        <w:rPr>
-          <w:lang w:val="da-DK"/>
-        </w:rPr>
-        <w:t>Fn</w:t>
-      </w:r>
-      <w:proofErr w:type="spellEnd"/>
-      <w:r>
-        <w:rPr>
-          <w:lang w:val="da-DK"/>
-        </w:rPr>
-        <w:t xml:space="preserve"> er blevet beregnet og præsenteret for brugeren</w:t>
+      <w:r>
+        <w:rPr>
+          <w:lang w:val="da-DK"/>
+        </w:rPr>
+        <w:t>Fn er blevet beregnet og præsenteret for brugeren</w:t>
       </w:r>
     </w:p>
     <w:p>

</xml_diff>